<commit_message>
Fix follow-up log and qualitative export
Export follow-up log including all contact details
Use passphrase to decrypt encrypted qualitative data
</commit_message>
<xml_diff>
--- a/inst/rmarkdown/word_styles2.docx
+++ b/inst/rmarkdown/word_styles2.docx
@@ -7,7 +7,7 @@
         <w:pStyle w:val="Title"/>
       </w:pPr>
       <w:r>
-        <w:t>TIMCI Pragmatic Cluster RCT Monitoring Report</w:t>
+        <w:t>TIMCI Day 7 follow-up - F0001 Weekly log</w:t>
       </w:r>
     </w:p>
     <w:p>
@@ -15,7 +15,7 @@
         <w:pStyle w:val="Author"/>
       </w:pPr>
       <w:r>
-        <w:t>Swiss Tropical and Public Health Institute</w:t>
+        <w:t>Ifakara Health Institute (IHI)</w:t>
       </w:r>
     </w:p>
     <w:p>
@@ -23,54 +23,607 @@
         <w:pStyle w:val="Date"/>
       </w:pPr>
       <w:r>
-        <w:t>16 Februar, 2021</w:t>
+        <w:t>2021-06-18</w:t>
       </w:r>
     </w:p>
+    <w:tbl>
+      <w:tblPr>
+        <w:tblStyle w:val="Table"/>
+        <w:tblW w:w="4999" w:type="pct"/>
+        <w:tblLook w:val="0020" w:firstRow="1" w:lastRow="0" w:firstColumn="0" w:lastColumn="0" w:noHBand="0" w:noVBand="0"/>
+      </w:tblPr>
+      <w:tblGrid>
+        <w:gridCol w:w="1297"/>
+        <w:gridCol w:w="712"/>
+        <w:gridCol w:w="885"/>
+        <w:gridCol w:w="1057"/>
+        <w:gridCol w:w="1446"/>
+        <w:gridCol w:w="1956"/>
+        <w:gridCol w:w="1175"/>
+        <w:gridCol w:w="1213"/>
+        <w:gridCol w:w="1213"/>
+        <w:gridCol w:w="1213"/>
+        <w:gridCol w:w="1133"/>
+        <w:gridCol w:w="1313"/>
+      </w:tblGrid>
+      <w:tr>
+        <w:tc>
+          <w:tcPr>
+            <w:tcW w:w="0" w:type="auto"/>
+          </w:tcPr>
+          <w:p>
+            <w:pPr>
+              <w:pStyle w:val="Compact"/>
+            </w:pPr>
+            <w:r>
+              <w:t>code</w:t>
+            </w:r>
+          </w:p>
+        </w:tc>
+        <w:tc>
+          <w:tcPr>
+            <w:tcW w:w="0" w:type="auto"/>
+          </w:tcPr>
+          <w:p>
+            <w:pPr>
+              <w:pStyle w:val="Compact"/>
+            </w:pPr>
+            <w:r>
+              <w:t>fid</w:t>
+            </w:r>
+          </w:p>
+        </w:tc>
+        <w:tc>
+          <w:tcPr>
+            <w:tcW w:w="0" w:type="auto"/>
+          </w:tcPr>
+          <w:p>
+            <w:pPr>
+              <w:pStyle w:val="Compact"/>
+            </w:pPr>
+            <w:r>
+              <w:t>id</w:t>
+            </w:r>
+          </w:p>
+        </w:tc>
+        <w:tc>
+          <w:tcPr>
+            <w:tcW w:w="0" w:type="auto"/>
+          </w:tcPr>
+          <w:p>
+            <w:pPr>
+              <w:pStyle w:val="Compact"/>
+            </w:pPr>
+            <w:r>
+              <w:t>child</w:t>
+            </w:r>
+          </w:p>
+        </w:tc>
+        <w:tc>
+          <w:tcPr>
+            <w:tcW w:w="0" w:type="auto"/>
+          </w:tcPr>
+          <w:p>
+            <w:pPr>
+              <w:pStyle w:val="Compact"/>
+            </w:pPr>
+            <w:r>
+              <w:t>date</w:t>
+            </w:r>
+          </w:p>
+        </w:tc>
+        <w:tc>
+          <w:tcPr>
+            <w:tcW w:w="0" w:type="auto"/>
+          </w:tcPr>
+          <w:p>
+            <w:pPr>
+              <w:pStyle w:val="Compact"/>
+            </w:pPr>
+            <w:r>
+              <w:t>caregiver</w:t>
+            </w:r>
+          </w:p>
+        </w:tc>
+        <w:tc>
+          <w:tcPr>
+            <w:tcW w:w="0" w:type="auto"/>
+          </w:tcPr>
+          <w:p>
+            <w:pPr>
+              <w:pStyle w:val="Compact"/>
+            </w:pPr>
+            <w:r>
+              <w:t>location</w:t>
+            </w:r>
+          </w:p>
+        </w:tc>
+        <w:tc>
+          <w:tcPr>
+            <w:tcW w:w="0" w:type="auto"/>
+          </w:tcPr>
+          <w:p>
+            <w:pPr>
+              <w:pStyle w:val="Compact"/>
+            </w:pPr>
+            <w:r>
+              <w:t>phonenb1</w:t>
+            </w:r>
+          </w:p>
+        </w:tc>
+        <w:tc>
+          <w:tcPr>
+            <w:tcW w:w="0" w:type="auto"/>
+          </w:tcPr>
+          <w:p>
+            <w:pPr>
+              <w:pStyle w:val="Compact"/>
+            </w:pPr>
+            <w:r>
+              <w:t>phonenb2</w:t>
+            </w:r>
+          </w:p>
+        </w:tc>
+        <w:tc>
+          <w:tcPr>
+            <w:tcW w:w="0" w:type="auto"/>
+          </w:tcPr>
+          <w:p>
+            <w:pPr>
+              <w:pStyle w:val="Compact"/>
+            </w:pPr>
+            <w:r>
+              <w:t>phonenb3</w:t>
+            </w:r>
+          </w:p>
+        </w:tc>
+        <w:tc>
+          <w:tcPr>
+            <w:tcW w:w="0" w:type="auto"/>
+          </w:tcPr>
+          <w:p>
+            <w:pPr>
+              <w:pStyle w:val="Compact"/>
+            </w:pPr>
+            <w:r>
+              <w:t>balozi</w:t>
+            </w:r>
+          </w:p>
+        </w:tc>
+        <w:tc>
+          <w:tcPr>
+            <w:tcW w:w="0" w:type="auto"/>
+          </w:tcPr>
+          <w:p>
+            <w:pPr>
+              <w:pStyle w:val="Compact"/>
+            </w:pPr>
+            <w:r>
+              <w:t>contact</w:t>
+            </w:r>
+          </w:p>
+        </w:tc>
+      </w:tr>
+      <w:tr>
+        <w:tc>
+          <w:tcPr>
+            <w:tcW w:w="0" w:type="auto"/>
+          </w:tcPr>
+          <w:p>
+            <w:pPr>
+              <w:pStyle w:val="Compact"/>
+            </w:pPr>
+            <w:r>
+              <w:rPr>
+                <w:noProof/>
+                <w:lang w:val="en-GB" w:eastAsia="en-GB"/>
+              </w:rPr>
+              <w:drawing>
+                <wp:inline distT="0" distB="0" distL="0" distR="0">
+                  <wp:extent cx="685800" cy="685800"/>
+                  <wp:effectExtent l="0" t="0" r="0" b="0"/>
+                  <wp:docPr id="1" name="Picture"/>
+                  <wp:cNvGraphicFramePr/>
+                  <a:graphic xmlns:a="http://schemas.openxmlformats.org/drawingml/2006/main">
+                    <a:graphicData uri="http://schemas.openxmlformats.org/drawingml/2006/picture">
+                      <pic:pic xmlns:pic="http://schemas.openxmlformats.org/drawingml/2006/picture">
+                        <pic:nvPicPr>
+                          <pic:cNvPr id="0" name="Picture" descr="C:\Users\langhe\AppData\Local\Temp\RtmpoVNQZ2/X-F0000-P0000.png"/>
+                          <pic:cNvPicPr>
+                            <a:picLocks noChangeAspect="1" noChangeArrowheads="1"/>
+                          </pic:cNvPicPr>
+                        </pic:nvPicPr>
+                        <pic:blipFill>
+                          <a:blip r:embed="rId7"/>
+                          <a:stretch>
+                            <a:fillRect/>
+                          </a:stretch>
+                        </pic:blipFill>
+                        <pic:spPr bwMode="auto">
+                          <a:xfrm>
+                            <a:off x="0" y="0"/>
+                            <a:ext cx="685800" cy="685800"/>
+                          </a:xfrm>
+                          <a:prstGeom prst="rect">
+                            <a:avLst/>
+                          </a:prstGeom>
+                          <a:noFill/>
+                          <a:ln w="9525">
+                            <a:noFill/>
+                            <a:headEnd/>
+                            <a:tailEnd/>
+                          </a:ln>
+                        </pic:spPr>
+                      </pic:pic>
+                    </a:graphicData>
+                  </a:graphic>
+                </wp:inline>
+              </w:drawing>
+            </w:r>
+          </w:p>
+        </w:tc>
+        <w:tc>
+          <w:tcPr>
+            <w:tcW w:w="0" w:type="auto"/>
+          </w:tcPr>
+          <w:p>
+            <w:pPr>
+              <w:pStyle w:val="Compact"/>
+            </w:pPr>
+            <w:r>
+              <w:t>F0000</w:t>
+            </w:r>
+          </w:p>
+        </w:tc>
+        <w:tc>
+          <w:tcPr>
+            <w:tcW w:w="0" w:type="auto"/>
+          </w:tcPr>
+          <w:p>
+            <w:pPr>
+              <w:pStyle w:val="Compact"/>
+            </w:pPr>
+            <w:r>
+              <w:t>X-F0000-P0000</w:t>
+            </w:r>
+          </w:p>
+        </w:tc>
+        <w:tc>
+          <w:tcPr>
+            <w:tcW w:w="0" w:type="auto"/>
+          </w:tcPr>
+          <w:p>
+            <w:pPr>
+              <w:pStyle w:val="Compact"/>
+            </w:pPr>
+            <w:r>
+              <w:t>[CHILD NAME] ([SEX])</w:t>
+            </w:r>
+          </w:p>
+        </w:tc>
+        <w:tc>
+          <w:tcPr>
+            <w:tcW w:w="0" w:type="auto"/>
+          </w:tcPr>
+          <w:p>
+            <w:pPr>
+              <w:pStyle w:val="Compact"/>
+            </w:pPr>
+            <w:r>
+              <w:t>[DATE OF ENROLMENT]</w:t>
+            </w:r>
+          </w:p>
+        </w:tc>
+        <w:tc>
+          <w:tcPr>
+            <w:tcW w:w="0" w:type="auto"/>
+          </w:tcPr>
+          <w:p>
+            <w:pPr>
+              <w:pStyle w:val="Compact"/>
+            </w:pPr>
+            <w:r>
+              <w:t>[CAREGIVER NAME] ([RELATIONSHIP])</w:t>
+            </w:r>
+          </w:p>
+        </w:tc>
+        <w:tc>
+          <w:tcPr>
+            <w:tcW w:w="0" w:type="auto"/>
+          </w:tcPr>
+          <w:p>
+            <w:pPr>
+              <w:pStyle w:val="Compact"/>
+            </w:pPr>
+            <w:r>
+              <w:t>[LOCATION]</w:t>
+            </w:r>
+          </w:p>
+        </w:tc>
+        <w:tc>
+          <w:tcPr>
+            <w:tcW w:w="0" w:type="auto"/>
+          </w:tcPr>
+          <w:p>
+            <w:pPr>
+              <w:pStyle w:val="Compact"/>
+            </w:pPr>
+            <w:r>
+              <w:t>[PHONE NB]</w:t>
+            </w:r>
+          </w:p>
+        </w:tc>
+        <w:tc>
+          <w:tcPr>
+            <w:tcW w:w="0" w:type="auto"/>
+          </w:tcPr>
+          <w:p>
+            <w:pPr>
+              <w:pStyle w:val="Compact"/>
+            </w:pPr>
+            <w:r>
+              <w:t>[PHONE NB]</w:t>
+            </w:r>
+          </w:p>
+        </w:tc>
+        <w:tc>
+          <w:tcPr>
+            <w:tcW w:w="0" w:type="auto"/>
+          </w:tcPr>
+          <w:p>
+            <w:pPr>
+              <w:pStyle w:val="Compact"/>
+            </w:pPr>
+            <w:r>
+              <w:t>[PHONE NB]</w:t>
+            </w:r>
+          </w:p>
+        </w:tc>
+        <w:tc>
+          <w:tcPr>
+            <w:tcW w:w="0" w:type="auto"/>
+          </w:tcPr>
+          <w:p>
+            <w:pPr>
+              <w:pStyle w:val="Compact"/>
+            </w:pPr>
+            <w:r>
+              <w:t>[CONTACT]</w:t>
+            </w:r>
+          </w:p>
+        </w:tc>
+        <w:tc>
+          <w:tcPr>
+            <w:tcW w:w="0" w:type="auto"/>
+          </w:tcPr>
+          <w:p>
+            <w:pPr>
+              <w:pStyle w:val="Compact"/>
+            </w:pPr>
+            <w:r>
+              <w:t>([LOCATION])</w:t>
+            </w:r>
+          </w:p>
+        </w:tc>
+      </w:tr>
+      <w:tr>
+        <w:tc>
+          <w:tcPr>
+            <w:tcW w:w="0" w:type="auto"/>
+          </w:tcPr>
+          <w:p>
+            <w:pPr>
+              <w:pStyle w:val="Compact"/>
+            </w:pPr>
+            <w:r>
+              <w:rPr>
+                <w:noProof/>
+                <w:lang w:val="en-GB" w:eastAsia="en-GB"/>
+              </w:rPr>
+              <w:drawing>
+                <wp:inline distT="0" distB="0" distL="0" distR="0">
+                  <wp:extent cx="685800" cy="685800"/>
+                  <wp:effectExtent l="0" t="0" r="0" b="0"/>
+                  <wp:docPr id="2" name="Picture"/>
+                  <wp:cNvGraphicFramePr/>
+                  <a:graphic xmlns:a="http://schemas.openxmlformats.org/drawingml/2006/main">
+                    <a:graphicData uri="http://schemas.openxmlformats.org/drawingml/2006/picture">
+                      <pic:pic xmlns:pic="http://schemas.openxmlformats.org/drawingml/2006/picture">
+                        <pic:nvPicPr>
+                          <pic:cNvPr id="0" name="Picture" descr="C:\Users\langhe\AppData\Local\Temp\RtmpoVNQZ2/T-F0001-P0001.png"/>
+                          <pic:cNvPicPr>
+                            <a:picLocks noChangeAspect="1" noChangeArrowheads="1"/>
+                          </pic:cNvPicPr>
+                        </pic:nvPicPr>
+                        <pic:blipFill>
+                          <a:blip r:embed="rId8"/>
+                          <a:stretch>
+                            <a:fillRect/>
+                          </a:stretch>
+                        </pic:blipFill>
+                        <pic:spPr bwMode="auto">
+                          <a:xfrm>
+                            <a:off x="0" y="0"/>
+                            <a:ext cx="685800" cy="685800"/>
+                          </a:xfrm>
+                          <a:prstGeom prst="rect">
+                            <a:avLst/>
+                          </a:prstGeom>
+                          <a:noFill/>
+                          <a:ln w="9525">
+                            <a:noFill/>
+                            <a:headEnd/>
+                            <a:tailEnd/>
+                          </a:ln>
+                        </pic:spPr>
+                      </pic:pic>
+                    </a:graphicData>
+                  </a:graphic>
+                </wp:inline>
+              </w:drawing>
+            </w:r>
+          </w:p>
+        </w:tc>
+        <w:tc>
+          <w:tcPr>
+            <w:tcW w:w="0" w:type="auto"/>
+          </w:tcPr>
+          <w:p>
+            <w:pPr>
+              <w:pStyle w:val="Compact"/>
+            </w:pPr>
+            <w:r>
+              <w:t>F0001</w:t>
+            </w:r>
+          </w:p>
+        </w:tc>
+        <w:tc>
+          <w:tcPr>
+            <w:tcW w:w="0" w:type="auto"/>
+          </w:tcPr>
+          <w:p>
+            <w:pPr>
+              <w:pStyle w:val="Compact"/>
+            </w:pPr>
+            <w:r>
+              <w:t>T-F0001-P0001</w:t>
+            </w:r>
+          </w:p>
+        </w:tc>
+        <w:tc>
+          <w:tcPr>
+            <w:tcW w:w="0" w:type="auto"/>
+          </w:tcPr>
+          <w:p>
+            <w:pPr>
+              <w:pStyle w:val="Compact"/>
+            </w:pPr>
+            <w:r>
+              <w:t>Trisha Gertad (female)</w:t>
+            </w:r>
+          </w:p>
+        </w:tc>
+        <w:tc>
+          <w:tcPr>
+            <w:tcW w:w="0" w:type="auto"/>
+          </w:tcPr>
+          <w:p>
+            <w:pPr>
+              <w:pStyle w:val="Compact"/>
+            </w:pPr>
+            <w:r>
+              <w:t>2021-06-17</w:t>
+            </w:r>
+          </w:p>
+        </w:tc>
+        <w:tc>
+          <w:tcPr>
+            <w:tcW w:w="0" w:type="auto"/>
+          </w:tcPr>
+          <w:p>
+            <w:pPr>
+              <w:pStyle w:val="Compact"/>
+            </w:pPr>
+            <w:r>
+              <w:t>Hiater Gwersa (Mother)</w:t>
+            </w:r>
+          </w:p>
+        </w:tc>
+        <w:tc>
+          <w:tcPr>
+            <w:tcW w:w="0" w:type="auto"/>
+          </w:tcPr>
+          <w:p>
+            <w:pPr>
+              <w:pStyle w:val="Compact"/>
+            </w:pPr>
+            <w:r>
+              <w:t>NA</w:t>
+            </w:r>
+          </w:p>
+        </w:tc>
+        <w:tc>
+          <w:tcPr>
+            <w:tcW w:w="0" w:type="auto"/>
+          </w:tcPr>
+          <w:p>
+            <w:pPr>
+              <w:pStyle w:val="Compact"/>
+            </w:pPr>
+            <w:r>
+              <w:t>0123456789</w:t>
+            </w:r>
+          </w:p>
+        </w:tc>
+        <w:tc>
+          <w:tcPr>
+            <w:tcW w:w="0" w:type="auto"/>
+          </w:tcPr>
+          <w:p>
+            <w:pPr>
+              <w:pStyle w:val="Compact"/>
+            </w:pPr>
+            <w:r>
+              <w:t>0652413895</w:t>
+            </w:r>
+          </w:p>
+        </w:tc>
+        <w:tc>
+          <w:tcPr>
+            <w:tcW w:w="0" w:type="auto"/>
+          </w:tcPr>
+          <w:p>
+            <w:pPr>
+              <w:pStyle w:val="Compact"/>
+            </w:pPr>
+            <w:r>
+              <w:t>0123457869</w:t>
+            </w:r>
+          </w:p>
+        </w:tc>
+        <w:tc>
+          <w:tcPr>
+            <w:tcW w:w="0" w:type="auto"/>
+          </w:tcPr>
+          <w:p>
+            <w:pPr>
+              <w:pStyle w:val="Compact"/>
+            </w:pPr>
+            <w:r>
+              <w:t>Ghteerrs grty</w:t>
+            </w:r>
+          </w:p>
+        </w:tc>
+        <w:tc>
+          <w:tcPr>
+            <w:tcW w:w="0" w:type="auto"/>
+          </w:tcPr>
+          <w:p>
+            <w:pPr>
+              <w:pStyle w:val="Compact"/>
+            </w:pPr>
+            <w:r>
+              <w:t>(NA)</w:t>
+            </w:r>
+          </w:p>
+        </w:tc>
+      </w:tr>
+    </w:tbl>
+    <w:p/>
     <w:p>
       <w:pPr>
         <w:pStyle w:val="Heading1"/>
       </w:pPr>
-      <w:bookmarkStart w:id="0" w:name="introduction"/>
+      <w:bookmarkStart w:id="0" w:name="participants"/>
       <w:r>
-        <w:t>1. Introduction</w:t>
+        <w:t>1</w:t>
+      </w:r>
+      <w:bookmarkStart w:id="1" w:name="_GoBack"/>
+      <w:bookmarkEnd w:id="1"/>
+      <w:r>
+        <w:t>. Participants</w:t>
       </w:r>
       <w:bookmarkEnd w:id="0"/>
-    </w:p>
-    <w:p>
-      <w:pPr>
-        <w:pStyle w:val="FirstParagraph"/>
-      </w:pPr>
-      <w:r>
-        <w:t xml:space="preserve">This report covers the period from </w:t>
-      </w:r>
-      <w:r>
-        <w:rPr>
-          <w:b/>
-        </w:rPr>
-        <w:t>2021-02-03</w:t>
-      </w:r>
-      <w:r>
-        <w:t xml:space="preserve"> to </w:t>
-      </w:r>
-      <w:r>
-        <w:rPr>
-          <w:b/>
-        </w:rPr>
-        <w:t>2021-02-09</w:t>
-      </w:r>
-      <w:r>
-        <w:t>.</w:t>
-      </w:r>
-    </w:p>
-    <w:p>
-      <w:pPr>
-        <w:pStyle w:val="Heading1"/>
-      </w:pPr>
-      <w:bookmarkStart w:id="1" w:name="participants"/>
-      <w:r>
-        <w:t>2. Participants</w:t>
-      </w:r>
-      <w:bookmarkEnd w:id="1"/>
     </w:p>
     <w:p>
       <w:pPr>
@@ -82,26 +635,10 @@
       </w:r>
       <w:bookmarkEnd w:id="2"/>
     </w:p>
-    <w:p>
-      <w:bookmarkStart w:id="3" w:name="_GoBack"/>
-      <w:bookmarkEnd w:id="3"/>
-    </w:p>
     <w:p/>
-    <w:p/>
-    <w:p/>
-    <w:p/>
-    <w:p/>
-    <w:p/>
-    <w:p/>
-    <w:p/>
-    <w:p>
-      <w:pPr>
-        <w:jc w:val="right"/>
-      </w:pPr>
-    </w:p>
     <w:sectPr>
-      <w:headerReference w:type="default" r:id="rId8"/>
-      <w:footerReference w:type="default" r:id="rId9"/>
+      <w:headerReference w:type="default" r:id="rId9"/>
+      <w:footerReference w:type="default" r:id="rId10"/>
       <w:pgSz w:w="15840" w:h="12240" w:orient="landscape"/>
       <w:pgMar w:top="720" w:right="720" w:bottom="720" w:left="720" w:header="397" w:footer="283" w:gutter="0"/>
       <w:cols w:space="720"/>
@@ -283,6 +820,7 @@
     <w:r>
       <w:rPr>
         <w:noProof/>
+        <w:lang w:val="en-GB" w:eastAsia="en-GB"/>
       </w:rPr>
       <w:drawing>
         <wp:inline distT="0" distB="0" distL="0" distR="0" wp14:anchorId="1ACF5BE6">
@@ -441,6 +979,9 @@
     </w:lvl>
   </w:abstractNum>
   <w:num w:numId="1">
+    <w:abstractNumId w:val="0"/>
+  </w:num>
+  <w:num w:numId="2">
     <w:abstractNumId w:val="0"/>
   </w:num>
 </w:numbering>
@@ -1128,6 +1669,10 @@
     <w:semiHidden/>
     <w:unhideWhenUsed/>
     <w:qFormat/>
+    <w:rsid w:val="00980538"/>
+    <w:rPr>
+      <w:sz w:val="18"/>
+    </w:rPr>
     <w:tblPr>
       <w:tblInd w:w="0" w:type="dxa"/>
       <w:tblCellMar>
@@ -2172,16 +2717,4 @@
   </a:objectDefaults>
   <a:extraClrSchemeLst/>
 </a:theme>
-</file>
-
-<file path=customXml/item1.xml><?xml version="1.0" encoding="utf-8"?>
-<b:Sources xmlns:b="http://schemas.openxmlformats.org/officeDocument/2006/bibliography" xmlns="http://schemas.openxmlformats.org/officeDocument/2006/bibliography" SelectedStyle="\APASixthEditionOfficeOnline.xsl" StyleName="APA" Version="6"/>
-</file>
-
-<file path=customXml/itemProps1.xml><?xml version="1.0" encoding="utf-8"?>
-<ds:datastoreItem xmlns:ds="http://schemas.openxmlformats.org/officeDocument/2006/customXml" ds:itemID="{B69589E0-15BE-4C66-9CF4-E143026487D5}">
-  <ds:schemaRefs>
-    <ds:schemaRef ds:uri="http://schemas.openxmlformats.org/officeDocument/2006/bibliography"/>
-  </ds:schemaRefs>
-</ds:datastoreItem>
 </file>
</xml_diff>